<commit_message>
update to script 1_4
</commit_message>
<xml_diff>
--- a/Scripts/1.4.docx
+++ b/Scripts/1.4.docx
@@ -48,7 +48,13 @@
         <w:rPr>
           <w:rFonts w:ascii="Arial" w:eastAsia="Arial" w:hAnsi="Arial" w:cs="Arial"/>
         </w:rPr>
-        <w:t>introduction to Machine Learning</w:t>
+        <w:t>I</w:t>
+      </w:r>
+      <w:r>
+        <w:rPr>
+          <w:rFonts w:ascii="Arial" w:eastAsia="Arial" w:hAnsi="Arial" w:cs="Arial"/>
+        </w:rPr>
+        <w:t>ntroduction to Machine Learning</w:t>
       </w:r>
     </w:p>
     <w:p>
@@ -82,7 +88,7 @@
         <w:rPr>
           <w:rFonts w:ascii="Arial" w:eastAsia="Arial" w:hAnsi="Arial" w:cs="Arial"/>
         </w:rPr>
-        <w:t>3</w:t>
+        <w:t>4</w:t>
       </w:r>
     </w:p>
     <w:p>
@@ -272,187 +278,143 @@
           <w:p>
             <w:pPr>
               <w:rPr>
-                <w:rFonts w:ascii="Arial" w:hAnsi="Arial" w:cs="Arial"/>
-                <w:color w:val="030303"/>
-                <w:sz w:val="21"/>
-                <w:szCs w:val="21"/>
-                <w:shd w:val="clear" w:color="auto" w:fill="F9F9F9"/>
-              </w:rPr>
-            </w:pPr>
-            <w:r>
-              <w:rPr>
-                <w:rFonts w:ascii="Arial" w:eastAsia="Arial" w:hAnsi="Arial" w:cs="Arial"/>
-                <w:sz w:val="22"/>
-                <w:szCs w:val="22"/>
-              </w:rPr>
-              <w:t xml:space="preserve">This is a picture of astronaut </w:t>
-            </w:r>
-            <w:r>
-              <w:rPr>
-                <w:rFonts w:ascii="Arial" w:hAnsi="Arial" w:cs="Arial"/>
-                <w:color w:val="030303"/>
-                <w:sz w:val="21"/>
-                <w:szCs w:val="21"/>
-                <w:shd w:val="clear" w:color="auto" w:fill="F9F9F9"/>
-              </w:rPr>
-              <w:t xml:space="preserve">Alexander </w:t>
-            </w:r>
-            <w:proofErr w:type="spellStart"/>
-            <w:r>
-              <w:rPr>
-                <w:rFonts w:ascii="Arial" w:hAnsi="Arial" w:cs="Arial"/>
-                <w:color w:val="030303"/>
-                <w:sz w:val="21"/>
-                <w:szCs w:val="21"/>
-                <w:shd w:val="clear" w:color="auto" w:fill="F9F9F9"/>
-              </w:rPr>
-              <w:t>Gerst</w:t>
-            </w:r>
-            <w:proofErr w:type="spellEnd"/>
-            <w:r>
-              <w:rPr>
-                <w:rFonts w:ascii="Arial" w:hAnsi="Arial" w:cs="Arial"/>
-                <w:color w:val="030303"/>
-                <w:sz w:val="21"/>
-                <w:szCs w:val="21"/>
-                <w:shd w:val="clear" w:color="auto" w:fill="F9F9F9"/>
-              </w:rPr>
-              <w:t xml:space="preserve"> taking a new personal assistant CIMON through its paces in the International Space </w:t>
-            </w:r>
-            <w:r>
-              <w:rPr>
-                <w:rFonts w:ascii="Arial" w:hAnsi="Arial" w:cs="Arial"/>
-                <w:color w:val="030303"/>
-                <w:sz w:val="21"/>
-                <w:szCs w:val="21"/>
-                <w:shd w:val="clear" w:color="auto" w:fill="F9F9F9"/>
-              </w:rPr>
-              <w:t>Station</w:t>
-            </w:r>
-            <w:r>
-              <w:rPr>
-                <w:rFonts w:ascii="Arial" w:hAnsi="Arial" w:cs="Arial"/>
-                <w:color w:val="030303"/>
-                <w:sz w:val="21"/>
-                <w:szCs w:val="21"/>
-                <w:shd w:val="clear" w:color="auto" w:fill="F9F9F9"/>
-              </w:rPr>
-              <w:t>. He started with simply asking it to play music and moved on to running through more complex procedures. All the while he reported back to ground control on the performance of CIMON.</w:t>
-            </w:r>
-          </w:p>
-          <w:p>
-            <w:pPr>
-              <w:rPr>
-                <w:rFonts w:ascii="Arial" w:hAnsi="Arial" w:cs="Arial"/>
-                <w:color w:val="030303"/>
-                <w:sz w:val="21"/>
-                <w:szCs w:val="21"/>
-                <w:shd w:val="clear" w:color="auto" w:fill="F9F9F9"/>
-              </w:rPr>
-            </w:pPr>
-          </w:p>
-          <w:p>
-            <w:pPr>
-              <w:rPr>
-                <w:rFonts w:ascii="Arial" w:hAnsi="Arial" w:cs="Arial"/>
-                <w:color w:val="030303"/>
-                <w:sz w:val="21"/>
-                <w:szCs w:val="21"/>
-                <w:shd w:val="clear" w:color="auto" w:fill="F9F9F9"/>
-              </w:rPr>
-            </w:pPr>
-            <w:r>
-              <w:rPr>
-                <w:rFonts w:ascii="Arial" w:hAnsi="Arial" w:cs="Arial"/>
-                <w:color w:val="030303"/>
-                <w:sz w:val="21"/>
-                <w:szCs w:val="21"/>
-                <w:shd w:val="clear" w:color="auto" w:fill="F9F9F9"/>
-              </w:rPr>
-              <w:t xml:space="preserve">At some point CIMON started acting defensive stating, “Don’t be so mean.” And </w:t>
-            </w:r>
-            <w:r>
-              <w:rPr>
-                <w:rFonts w:ascii="Arial" w:hAnsi="Arial" w:cs="Arial"/>
-                <w:color w:val="030303"/>
-                <w:sz w:val="21"/>
-                <w:szCs w:val="21"/>
-                <w:shd w:val="clear" w:color="auto" w:fill="F9F9F9"/>
-              </w:rPr>
-              <w:t>"Don't you like it here with me?"</w:t>
-            </w:r>
-            <w:r>
-              <w:rPr>
-                <w:rFonts w:ascii="Arial" w:hAnsi="Arial" w:cs="Arial"/>
-                <w:color w:val="030303"/>
-                <w:sz w:val="21"/>
-                <w:szCs w:val="21"/>
-                <w:shd w:val="clear" w:color="auto" w:fill="F9F9F9"/>
-              </w:rPr>
-              <w:t xml:space="preserve">. Alexander was quite </w:t>
-            </w:r>
-            <w:r>
-              <w:rPr>
-                <w:rFonts w:ascii="Arial" w:hAnsi="Arial" w:cs="Arial"/>
-                <w:color w:val="030303"/>
-                <w:sz w:val="21"/>
-                <w:szCs w:val="21"/>
-                <w:shd w:val="clear" w:color="auto" w:fill="F9F9F9"/>
-              </w:rPr>
-              <w:t>amused</w:t>
-            </w:r>
-            <w:r>
-              <w:rPr>
-                <w:rFonts w:ascii="Arial" w:hAnsi="Arial" w:cs="Arial"/>
-                <w:color w:val="030303"/>
-                <w:sz w:val="21"/>
-                <w:szCs w:val="21"/>
-                <w:shd w:val="clear" w:color="auto" w:fill="F9F9F9"/>
-              </w:rPr>
-              <w:t xml:space="preserve"> in his reaction and it was </w:t>
-            </w:r>
-            <w:r>
-              <w:rPr>
-                <w:rFonts w:ascii="Arial" w:hAnsi="Arial" w:cs="Arial"/>
-                <w:color w:val="030303"/>
-                <w:sz w:val="21"/>
-                <w:szCs w:val="21"/>
-                <w:shd w:val="clear" w:color="auto" w:fill="F9F9F9"/>
-              </w:rPr>
-              <w:t>humorous</w:t>
-            </w:r>
-            <w:r>
-              <w:rPr>
-                <w:rFonts w:ascii="Arial" w:hAnsi="Arial" w:cs="Arial"/>
-                <w:color w:val="030303"/>
-                <w:sz w:val="21"/>
-                <w:szCs w:val="21"/>
-                <w:shd w:val="clear" w:color="auto" w:fill="F9F9F9"/>
-              </w:rPr>
-              <w:t xml:space="preserve"> to watch this AI give responses that its creators didn’t intend.</w:t>
-            </w:r>
-          </w:p>
-          <w:p>
-            <w:pPr>
-              <w:rPr>
-                <w:rFonts w:ascii="Arial" w:hAnsi="Arial" w:cs="Arial"/>
-                <w:color w:val="030303"/>
-                <w:sz w:val="21"/>
-                <w:szCs w:val="21"/>
-                <w:shd w:val="clear" w:color="auto" w:fill="F9F9F9"/>
-              </w:rPr>
-            </w:pPr>
-          </w:p>
-          <w:p>
-            <w:r>
-              <w:rPr>
-                <w:rFonts w:ascii="Arial" w:hAnsi="Arial" w:cs="Arial"/>
-                <w:color w:val="030303"/>
-                <w:sz w:val="21"/>
-                <w:szCs w:val="21"/>
-                <w:shd w:val="clear" w:color="auto" w:fill="F9F9F9"/>
-              </w:rPr>
-              <w:t>Of course, underlying this are thoughts back to 2001 A Space Odyssey’s HAL and wondering if this is how it all gets started. Was CIMON going to open the pod bay doors for Alexander if he could instead keep them closed?</w:t>
+                <w:rFonts w:ascii="Arial" w:eastAsia="Arial" w:hAnsi="Arial" w:cs="Arial"/>
+                <w:sz w:val="22"/>
+                <w:szCs w:val="22"/>
+              </w:rPr>
+            </w:pPr>
+            <w:r>
+              <w:rPr>
+                <w:rFonts w:ascii="Arial" w:eastAsia="Arial" w:hAnsi="Arial" w:cs="Arial"/>
+                <w:sz w:val="22"/>
+                <w:szCs w:val="22"/>
+              </w:rPr>
+              <w:t xml:space="preserve">There are three general areas of machine learning: supervised learning, unsupervised learning and reinforcement learning. Most people </w:t>
+            </w:r>
+            <w:r>
+              <w:rPr>
+                <w:rFonts w:ascii="Arial" w:eastAsia="Arial" w:hAnsi="Arial" w:cs="Arial"/>
+                <w:sz w:val="22"/>
+                <w:szCs w:val="22"/>
+              </w:rPr>
+              <w:t>learning</w:t>
+            </w:r>
+            <w:r>
+              <w:rPr>
+                <w:rFonts w:ascii="Arial" w:eastAsia="Arial" w:hAnsi="Arial" w:cs="Arial"/>
+                <w:sz w:val="22"/>
+                <w:szCs w:val="22"/>
+              </w:rPr>
+              <w:t xml:space="preserve"> machine learning start with supervised learning.</w:t>
+            </w:r>
+          </w:p>
+          <w:p>
+            <w:pPr>
+              <w:rPr>
+                <w:rFonts w:ascii="Arial" w:eastAsia="Arial" w:hAnsi="Arial" w:cs="Arial"/>
+                <w:sz w:val="22"/>
+                <w:szCs w:val="22"/>
+              </w:rPr>
+            </w:pPr>
+          </w:p>
+          <w:p>
+            <w:pPr>
+              <w:rPr>
+                <w:rFonts w:ascii="Arial" w:eastAsia="Arial" w:hAnsi="Arial" w:cs="Arial"/>
+                <w:sz w:val="22"/>
+                <w:szCs w:val="22"/>
+              </w:rPr>
+            </w:pPr>
+            <w:r>
+              <w:rPr>
+                <w:rFonts w:ascii="Arial" w:eastAsia="Arial" w:hAnsi="Arial" w:cs="Arial"/>
+                <w:sz w:val="22"/>
+                <w:szCs w:val="22"/>
+              </w:rPr>
+              <w:t xml:space="preserve">Supervised learning tends to be the most time consuming as it requires the person building the model to identify and label relevant data. In most cases, this model builder needs a good understanding of the problem </w:t>
+            </w:r>
+            <w:r>
+              <w:rPr>
+                <w:rFonts w:ascii="Arial" w:eastAsia="Arial" w:hAnsi="Arial" w:cs="Arial"/>
+                <w:sz w:val="22"/>
+                <w:szCs w:val="22"/>
+              </w:rPr>
+              <w:t xml:space="preserve">domain </w:t>
+            </w:r>
+            <w:r>
+              <w:rPr>
+                <w:rFonts w:ascii="Arial" w:eastAsia="Arial" w:hAnsi="Arial" w:cs="Arial"/>
+                <w:sz w:val="22"/>
+                <w:szCs w:val="22"/>
+              </w:rPr>
+              <w:t xml:space="preserve">to be able to best identify what data will give the result they are looking for and what are the proper </w:t>
+            </w:r>
+            <w:r>
+              <w:rPr>
+                <w:rFonts w:ascii="Arial" w:eastAsia="Arial" w:hAnsi="Arial" w:cs="Arial"/>
+                <w:sz w:val="22"/>
+                <w:szCs w:val="22"/>
+              </w:rPr>
+              <w:t>results</w:t>
+            </w:r>
+            <w:r>
+              <w:rPr>
+                <w:rFonts w:ascii="Arial" w:eastAsia="Arial" w:hAnsi="Arial" w:cs="Arial"/>
+                <w:sz w:val="22"/>
+                <w:szCs w:val="22"/>
+              </w:rPr>
+              <w:t>.</w:t>
+            </w:r>
+          </w:p>
+          <w:p>
+            <w:pPr>
+              <w:rPr>
+                <w:rFonts w:ascii="Arial" w:eastAsia="Arial" w:hAnsi="Arial" w:cs="Arial"/>
+                <w:sz w:val="22"/>
+                <w:szCs w:val="22"/>
+              </w:rPr>
+            </w:pPr>
+          </w:p>
+          <w:p>
+            <w:r>
+              <w:rPr>
+                <w:rFonts w:ascii="Arial" w:eastAsia="Arial" w:hAnsi="Arial" w:cs="Arial"/>
+                <w:sz w:val="22"/>
+                <w:szCs w:val="22"/>
+              </w:rPr>
+              <w:t>Within supervised learning are two areas, classifications and regressions. Classifications take data and put them into known classes. For example, give</w:t>
+            </w:r>
+            <w:r>
+              <w:rPr>
+                <w:rFonts w:ascii="Arial" w:eastAsia="Arial" w:hAnsi="Arial" w:cs="Arial"/>
+                <w:sz w:val="22"/>
+                <w:szCs w:val="22"/>
+              </w:rPr>
+              <w:t>n</w:t>
+            </w:r>
+            <w:r>
+              <w:rPr>
+                <w:rFonts w:ascii="Arial" w:eastAsia="Arial" w:hAnsi="Arial" w:cs="Arial"/>
+                <w:sz w:val="22"/>
+                <w:szCs w:val="22"/>
+              </w:rPr>
+              <w:t xml:space="preserve"> a picture of a tree, is it a pine tree, a maple, a palm tree or an oak</w:t>
+            </w:r>
+            <w:r>
+              <w:rPr>
+                <w:rFonts w:ascii="Arial" w:eastAsia="Arial" w:hAnsi="Arial" w:cs="Arial"/>
+                <w:sz w:val="22"/>
+                <w:szCs w:val="22"/>
+              </w:rPr>
+              <w:t>?</w:t>
+            </w:r>
+            <w:r>
+              <w:rPr>
+                <w:rFonts w:ascii="Arial" w:eastAsia="Arial" w:hAnsi="Arial" w:cs="Arial"/>
+                <w:sz w:val="22"/>
+                <w:szCs w:val="22"/>
+              </w:rPr>
+              <w:t xml:space="preserve"> Regressions are for data predictions, usually time series data, where you want to make a prediction on a future event. An example of this is predicting the number of COVID cases at a future date based on the history of the spread of the disease.</w:t>
             </w:r>
           </w:p>
         </w:tc>
@@ -523,7 +485,159 @@
                 <w:sz w:val="22"/>
                 <w:szCs w:val="22"/>
               </w:rPr>
-              <w:t>Artificial intelligence is loosely defined as computer systems doing tasks that are normally reserved for humans. What this means has been a moving target. In the 1970’s simple decision systems could have been considered a type of artificial intelligence while today such work is normal table stakes in most applications. Today</w:t>
+              <w:t>Unsupervised learning takes the bulk of the labeling process out of the equitation and is used to find insights into the data you may not be able to make on your own. Because of this the work o</w:t>
+            </w:r>
+            <w:r>
+              <w:rPr>
+                <w:rFonts w:ascii="Arial" w:eastAsia="Arial" w:hAnsi="Arial" w:cs="Arial"/>
+                <w:sz w:val="22"/>
+                <w:szCs w:val="22"/>
+              </w:rPr>
+              <w:t>f</w:t>
+            </w:r>
+            <w:r>
+              <w:rPr>
+                <w:rFonts w:ascii="Arial" w:eastAsia="Arial" w:hAnsi="Arial" w:cs="Arial"/>
+                <w:sz w:val="22"/>
+                <w:szCs w:val="22"/>
+              </w:rPr>
+              <w:t xml:space="preserve"> preparing the data tends to be less </w:t>
+            </w:r>
+            <w:r>
+              <w:rPr>
+                <w:rFonts w:ascii="Arial" w:eastAsia="Arial" w:hAnsi="Arial" w:cs="Arial"/>
+                <w:sz w:val="22"/>
+                <w:szCs w:val="22"/>
+              </w:rPr>
+              <w:t>labor</w:t>
+            </w:r>
+            <w:r>
+              <w:rPr>
+                <w:rFonts w:ascii="Arial" w:eastAsia="Arial" w:hAnsi="Arial" w:cs="Arial"/>
+                <w:sz w:val="22"/>
+                <w:szCs w:val="22"/>
+              </w:rPr>
+              <w:t xml:space="preserve"> intensive.</w:t>
+            </w:r>
+          </w:p>
+          <w:p>
+            <w:pPr>
+              <w:rPr>
+                <w:rFonts w:ascii="Arial" w:eastAsia="Arial" w:hAnsi="Arial" w:cs="Arial"/>
+                <w:sz w:val="22"/>
+                <w:szCs w:val="22"/>
+              </w:rPr>
+            </w:pPr>
+          </w:p>
+          <w:p>
+            <w:pPr>
+              <w:rPr>
+                <w:rFonts w:ascii="Arial" w:eastAsia="Arial" w:hAnsi="Arial" w:cs="Arial"/>
+                <w:sz w:val="22"/>
+                <w:szCs w:val="22"/>
+              </w:rPr>
+            </w:pPr>
+            <w:r>
+              <w:rPr>
+                <w:rFonts w:ascii="Arial" w:eastAsia="Arial" w:hAnsi="Arial" w:cs="Arial"/>
+                <w:sz w:val="22"/>
+                <w:szCs w:val="22"/>
+              </w:rPr>
+              <w:t xml:space="preserve">There are a lot of uses for </w:t>
+            </w:r>
+            <w:r>
+              <w:rPr>
+                <w:rFonts w:ascii="Arial" w:eastAsia="Arial" w:hAnsi="Arial" w:cs="Arial"/>
+                <w:sz w:val="22"/>
+                <w:szCs w:val="22"/>
+              </w:rPr>
+              <w:t xml:space="preserve">unsupervised learning. For example, you may have a collection of customers that you want to divide into segments that make sense based on complex histories with each </w:t>
+            </w:r>
+            <w:r>
+              <w:rPr>
+                <w:rFonts w:ascii="Arial" w:eastAsia="Arial" w:hAnsi="Arial" w:cs="Arial"/>
+                <w:sz w:val="22"/>
+                <w:szCs w:val="22"/>
+              </w:rPr>
+              <w:t xml:space="preserve">costumer, but the data may be too complex for </w:t>
+            </w:r>
+            <w:proofErr w:type="gramStart"/>
+            <w:r>
+              <w:rPr>
+                <w:rFonts w:ascii="Arial" w:eastAsia="Arial" w:hAnsi="Arial" w:cs="Arial"/>
+                <w:sz w:val="22"/>
+                <w:szCs w:val="22"/>
+              </w:rPr>
+              <w:t>your</w:t>
+            </w:r>
+            <w:proofErr w:type="gramEnd"/>
+            <w:r>
+              <w:rPr>
+                <w:rFonts w:ascii="Arial" w:eastAsia="Arial" w:hAnsi="Arial" w:cs="Arial"/>
+                <w:sz w:val="22"/>
+                <w:szCs w:val="22"/>
+              </w:rPr>
+              <w:t xml:space="preserve"> to envision how to split them up</w:t>
+            </w:r>
+            <w:r>
+              <w:rPr>
+                <w:rFonts w:ascii="Arial" w:eastAsia="Arial" w:hAnsi="Arial" w:cs="Arial"/>
+                <w:sz w:val="22"/>
+                <w:szCs w:val="22"/>
+              </w:rPr>
+              <w:t>. Clustering can find commonalities in the data and divide customers into some predefined number of groups that make sense.</w:t>
+            </w:r>
+          </w:p>
+          <w:p>
+            <w:pPr>
+              <w:rPr>
+                <w:rFonts w:ascii="Arial" w:eastAsia="Arial" w:hAnsi="Arial" w:cs="Arial"/>
+                <w:sz w:val="22"/>
+                <w:szCs w:val="22"/>
+              </w:rPr>
+            </w:pPr>
+          </w:p>
+          <w:p>
+            <w:pPr>
+              <w:rPr>
+                <w:rFonts w:ascii="Arial" w:eastAsia="Arial" w:hAnsi="Arial" w:cs="Arial"/>
+                <w:sz w:val="22"/>
+                <w:szCs w:val="22"/>
+              </w:rPr>
+            </w:pPr>
+            <w:r>
+              <w:rPr>
+                <w:rFonts w:ascii="Arial" w:eastAsia="Arial" w:hAnsi="Arial" w:cs="Arial"/>
+                <w:sz w:val="22"/>
+                <w:szCs w:val="22"/>
+              </w:rPr>
+              <w:t>Unsupervised learning can also be used find outliers in data. This is called anomaly detection and is commonly used to do things like understand failures in a system.</w:t>
+            </w:r>
+          </w:p>
+          <w:p>
+            <w:pPr>
+              <w:rPr>
+                <w:rFonts w:ascii="Arial" w:eastAsia="Arial" w:hAnsi="Arial" w:cs="Arial"/>
+                <w:sz w:val="22"/>
+                <w:szCs w:val="22"/>
+              </w:rPr>
+            </w:pPr>
+          </w:p>
+          <w:p>
+            <w:pPr>
+              <w:rPr>
+                <w:rFonts w:ascii="Arial" w:eastAsia="Arial" w:hAnsi="Arial" w:cs="Arial"/>
+                <w:sz w:val="22"/>
+                <w:szCs w:val="22"/>
+              </w:rPr>
+            </w:pPr>
+            <w:r>
+              <w:rPr>
+                <w:rFonts w:ascii="Arial" w:eastAsia="Arial" w:hAnsi="Arial" w:cs="Arial"/>
+                <w:sz w:val="22"/>
+                <w:szCs w:val="22"/>
+              </w:rPr>
+              <w:t>There is also expectation maximization that can find patterns</w:t>
             </w:r>
             <w:r>
               <w:rPr>
@@ -539,181 +653,66 @@
                 <w:sz w:val="22"/>
                 <w:szCs w:val="22"/>
               </w:rPr>
-              <w:t xml:space="preserve"> more complex systems and problems are considered </w:t>
-            </w:r>
-            <w:r>
-              <w:rPr>
-                <w:rFonts w:ascii="Arial" w:eastAsia="Arial" w:hAnsi="Arial" w:cs="Arial"/>
-                <w:sz w:val="22"/>
-                <w:szCs w:val="22"/>
-              </w:rPr>
-              <w:t>to be</w:t>
-            </w:r>
-            <w:r>
-              <w:rPr>
-                <w:rFonts w:ascii="Arial" w:eastAsia="Arial" w:hAnsi="Arial" w:cs="Arial"/>
-                <w:sz w:val="22"/>
-                <w:szCs w:val="22"/>
-              </w:rPr>
-              <w:t xml:space="preserve"> artificial intelligence.</w:t>
-            </w:r>
-          </w:p>
-          <w:p>
-            <w:pPr>
-              <w:rPr>
-                <w:rFonts w:ascii="Arial" w:eastAsia="Arial" w:hAnsi="Arial" w:cs="Arial"/>
-                <w:sz w:val="22"/>
-                <w:szCs w:val="22"/>
-              </w:rPr>
-            </w:pPr>
-          </w:p>
-          <w:p>
-            <w:pPr>
-              <w:rPr>
-                <w:rFonts w:ascii="Arial" w:eastAsia="Arial" w:hAnsi="Arial" w:cs="Arial"/>
-                <w:sz w:val="22"/>
-                <w:szCs w:val="22"/>
-              </w:rPr>
-            </w:pPr>
-            <w:r>
-              <w:rPr>
-                <w:rFonts w:ascii="Arial" w:eastAsia="Arial" w:hAnsi="Arial" w:cs="Arial"/>
-                <w:sz w:val="22"/>
-                <w:szCs w:val="22"/>
-              </w:rPr>
-              <w:t xml:space="preserve">One of the interesting areas that has been seeing a lot of momentum in the past few years are AI’s that can solve much more open-ended problems with a wide variety of inputs and situations. The most common example of this is self-driving cars. </w:t>
-            </w:r>
-          </w:p>
-          <w:p>
-            <w:pPr>
-              <w:rPr>
-                <w:rFonts w:ascii="Arial" w:eastAsia="Arial" w:hAnsi="Arial" w:cs="Arial"/>
-                <w:sz w:val="22"/>
-                <w:szCs w:val="22"/>
-              </w:rPr>
-            </w:pPr>
-          </w:p>
-          <w:p>
-            <w:pPr>
-              <w:rPr>
-                <w:rFonts w:ascii="Arial" w:eastAsia="Arial" w:hAnsi="Arial" w:cs="Arial"/>
-                <w:sz w:val="22"/>
-                <w:szCs w:val="22"/>
-              </w:rPr>
-            </w:pPr>
-            <w:r>
-              <w:rPr>
-                <w:rFonts w:ascii="Arial" w:eastAsia="Arial" w:hAnsi="Arial" w:cs="Arial"/>
-                <w:sz w:val="22"/>
-                <w:szCs w:val="22"/>
-              </w:rPr>
-              <w:t>A</w:t>
-            </w:r>
-            <w:r>
-              <w:rPr>
-                <w:rFonts w:ascii="Arial" w:eastAsia="Arial" w:hAnsi="Arial" w:cs="Arial"/>
-                <w:sz w:val="22"/>
-                <w:szCs w:val="22"/>
-              </w:rPr>
-              <w:t>nother</w:t>
-            </w:r>
-            <w:r>
-              <w:rPr>
-                <w:rFonts w:ascii="Arial" w:eastAsia="Arial" w:hAnsi="Arial" w:cs="Arial"/>
-                <w:sz w:val="22"/>
-                <w:szCs w:val="22"/>
-              </w:rPr>
-              <w:t xml:space="preserve"> example I like is an AI that can win against a human playing StarCraft without “cheating” as is normally done to make game A</w:t>
-            </w:r>
-            <w:r>
-              <w:rPr>
-                <w:rFonts w:ascii="Arial" w:eastAsia="Arial" w:hAnsi="Arial" w:cs="Arial"/>
-                <w:sz w:val="22"/>
-                <w:szCs w:val="22"/>
-              </w:rPr>
-              <w:t>I</w:t>
-            </w:r>
-            <w:r>
-              <w:rPr>
-                <w:rFonts w:ascii="Arial" w:eastAsia="Arial" w:hAnsi="Arial" w:cs="Arial"/>
-                <w:sz w:val="22"/>
-                <w:szCs w:val="22"/>
-              </w:rPr>
-              <w:t>s competitive.</w:t>
-            </w:r>
-            <w:r>
-              <w:rPr>
-                <w:rFonts w:ascii="Arial" w:eastAsia="Arial" w:hAnsi="Arial" w:cs="Arial"/>
-                <w:sz w:val="22"/>
-                <w:szCs w:val="22"/>
-              </w:rPr>
-              <w:t xml:space="preserve"> While you may think that A</w:t>
-            </w:r>
-            <w:r>
-              <w:rPr>
-                <w:rFonts w:ascii="Arial" w:eastAsia="Arial" w:hAnsi="Arial" w:cs="Arial"/>
-                <w:sz w:val="22"/>
-                <w:szCs w:val="22"/>
-              </w:rPr>
-              <w:t>I</w:t>
-            </w:r>
-            <w:r>
-              <w:rPr>
-                <w:rFonts w:ascii="Arial" w:eastAsia="Arial" w:hAnsi="Arial" w:cs="Arial"/>
-                <w:sz w:val="22"/>
-                <w:szCs w:val="22"/>
-              </w:rPr>
-              <w:t>s for games have been around for years, it has always been considered very difficult to have a true AI in a game as complex as StarCraft that can beat a human using human limitations in visibility, ability to operate with the system using a mouse, etc.</w:t>
-            </w:r>
-            <w:r>
-              <w:rPr>
-                <w:rFonts w:ascii="Arial" w:eastAsia="Arial" w:hAnsi="Arial" w:cs="Arial"/>
-                <w:sz w:val="22"/>
-                <w:szCs w:val="22"/>
-              </w:rPr>
-              <w:t xml:space="preserve"> This has now been done. That must have been a fun team to be a part of.</w:t>
-            </w:r>
-          </w:p>
-          <w:p>
-            <w:pPr>
-              <w:rPr>
-                <w:rFonts w:ascii="Arial" w:eastAsia="Arial" w:hAnsi="Arial" w:cs="Arial"/>
-                <w:sz w:val="22"/>
-                <w:szCs w:val="22"/>
-              </w:rPr>
-            </w:pPr>
-          </w:p>
-          <w:p>
-            <w:pPr>
-              <w:rPr>
-                <w:rFonts w:ascii="Arial" w:eastAsia="Arial" w:hAnsi="Arial" w:cs="Arial"/>
-                <w:sz w:val="22"/>
-                <w:szCs w:val="22"/>
-              </w:rPr>
-            </w:pPr>
-            <w:r>
-              <w:rPr>
-                <w:rFonts w:ascii="Arial" w:eastAsia="Arial" w:hAnsi="Arial" w:cs="Arial"/>
-                <w:sz w:val="22"/>
-                <w:szCs w:val="22"/>
-              </w:rPr>
-              <w:t xml:space="preserve">Machine learning is a very specific portion of AI that generally deals with programs that can learn or draw insight from data. This is very different from traditional rules engines, were programmers code specific rules into the system. Instead, Machine Learning models look at </w:t>
-            </w:r>
-            <w:r>
-              <w:rPr>
-                <w:rFonts w:ascii="Arial" w:eastAsia="Arial" w:hAnsi="Arial" w:cs="Arial"/>
-                <w:sz w:val="22"/>
-                <w:szCs w:val="22"/>
-              </w:rPr>
-              <w:t>sample</w:t>
-            </w:r>
-            <w:r>
-              <w:rPr>
-                <w:rFonts w:ascii="Arial" w:eastAsia="Arial" w:hAnsi="Arial" w:cs="Arial"/>
-                <w:sz w:val="22"/>
-                <w:szCs w:val="22"/>
-              </w:rPr>
-              <w:t xml:space="preserve"> data and results and experiment to learn what rules apply.</w:t>
+              <w:t xml:space="preserve"> or glean insight</w:t>
+            </w:r>
+            <w:r>
+              <w:rPr>
+                <w:rFonts w:ascii="Arial" w:eastAsia="Arial" w:hAnsi="Arial" w:cs="Arial"/>
+                <w:sz w:val="22"/>
+                <w:szCs w:val="22"/>
+              </w:rPr>
+              <w:t>,</w:t>
+            </w:r>
+            <w:r>
+              <w:rPr>
+                <w:rFonts w:ascii="Arial" w:eastAsia="Arial" w:hAnsi="Arial" w:cs="Arial"/>
+                <w:sz w:val="22"/>
+                <w:szCs w:val="22"/>
+              </w:rPr>
+              <w:t xml:space="preserve"> </w:t>
+            </w:r>
+            <w:r>
+              <w:rPr>
+                <w:rFonts w:ascii="Arial" w:eastAsia="Arial" w:hAnsi="Arial" w:cs="Arial"/>
+                <w:sz w:val="22"/>
+                <w:szCs w:val="22"/>
+              </w:rPr>
+              <w:t>from large amounts of data. An example of this is text mining that may categorize emails into groups of commonalities.</w:t>
+            </w:r>
+          </w:p>
+          <w:p>
+            <w:pPr>
+              <w:rPr>
+                <w:rFonts w:ascii="Arial" w:eastAsia="Arial" w:hAnsi="Arial" w:cs="Arial"/>
+                <w:sz w:val="22"/>
+                <w:szCs w:val="22"/>
+              </w:rPr>
+            </w:pPr>
+          </w:p>
+          <w:p>
+            <w:pPr>
+              <w:rPr>
+                <w:rFonts w:ascii="Arial" w:eastAsia="Arial" w:hAnsi="Arial" w:cs="Arial"/>
+                <w:sz w:val="22"/>
+                <w:szCs w:val="22"/>
+              </w:rPr>
+            </w:pPr>
+            <w:r>
+              <w:rPr>
+                <w:rFonts w:ascii="Arial" w:eastAsia="Arial" w:hAnsi="Arial" w:cs="Arial"/>
+                <w:sz w:val="22"/>
+                <w:szCs w:val="22"/>
+              </w:rPr>
+              <w:t xml:space="preserve">There are many other cases of unsupervised learning. Anytime you want some insight into the data where you </w:t>
+            </w:r>
+            <w:r>
+              <w:rPr>
+                <w:rFonts w:ascii="Arial" w:eastAsia="Arial" w:hAnsi="Arial" w:cs="Arial"/>
+                <w:sz w:val="22"/>
+                <w:szCs w:val="22"/>
+              </w:rPr>
+              <w:lastRenderedPageBreak/>
+              <w:t>yourself don’t know the answer upfront, you are likely using some type of unsupervised learning.</w:t>
             </w:r>
           </w:p>
         </w:tc>
@@ -729,6 +728,7 @@
           </w:tcPr>
           <w:p>
             <w:r>
+              <w:lastRenderedPageBreak/>
               <w:t>Slide 2</w:t>
             </w:r>
           </w:p>
@@ -784,137 +784,143 @@
                 <w:sz w:val="22"/>
                 <w:szCs w:val="22"/>
               </w:rPr>
-              <w:t xml:space="preserve">There are several challenges and weaknesses </w:t>
-            </w:r>
-            <w:proofErr w:type="spellStart"/>
-            <w:r>
-              <w:rPr>
-                <w:rFonts w:ascii="Arial" w:eastAsia="Arial" w:hAnsi="Arial" w:cs="Arial"/>
-                <w:sz w:val="22"/>
-                <w:szCs w:val="22"/>
-              </w:rPr>
-              <w:t>of</w:t>
-            </w:r>
-            <w:proofErr w:type="spellEnd"/>
-            <w:r>
-              <w:rPr>
-                <w:rFonts w:ascii="Arial" w:eastAsia="Arial" w:hAnsi="Arial" w:cs="Arial"/>
-                <w:sz w:val="22"/>
-                <w:szCs w:val="22"/>
-              </w:rPr>
-              <w:t xml:space="preserve"> AI. First and foremost, they require a large amount of data and for that data to be clean. That is to say, the data can’t be inaccurate or incomplete and needs to be sufficient. There is a significant effort that usually needs to apply to the data before a model can be trained.</w:t>
-            </w:r>
-          </w:p>
-          <w:p>
-            <w:pPr>
-              <w:rPr>
-                <w:rFonts w:ascii="Arial" w:eastAsia="Arial" w:hAnsi="Arial" w:cs="Arial"/>
-                <w:sz w:val="22"/>
-                <w:szCs w:val="22"/>
-              </w:rPr>
-            </w:pPr>
-          </w:p>
-          <w:p>
-            <w:pPr>
-              <w:rPr>
-                <w:rFonts w:ascii="Arial" w:eastAsia="Arial" w:hAnsi="Arial" w:cs="Arial"/>
-                <w:sz w:val="22"/>
-                <w:szCs w:val="22"/>
-              </w:rPr>
-            </w:pPr>
-            <w:r>
-              <w:rPr>
-                <w:rFonts w:ascii="Arial" w:eastAsia="Arial" w:hAnsi="Arial" w:cs="Arial"/>
-                <w:sz w:val="22"/>
-                <w:szCs w:val="22"/>
-              </w:rPr>
-              <w:t>Models also tend to answer a single question. They are not far reaching Ais like HAL but instead focus on a limited problem like driving a car or playing StarCraft.</w:t>
-            </w:r>
-          </w:p>
-          <w:p>
-            <w:pPr>
-              <w:rPr>
-                <w:rFonts w:ascii="Arial" w:eastAsia="Arial" w:hAnsi="Arial" w:cs="Arial"/>
-                <w:sz w:val="22"/>
-                <w:szCs w:val="22"/>
-              </w:rPr>
-            </w:pPr>
-          </w:p>
-          <w:p>
-            <w:pPr>
-              <w:rPr>
-                <w:rFonts w:ascii="Arial" w:eastAsia="Arial" w:hAnsi="Arial" w:cs="Arial"/>
-                <w:sz w:val="22"/>
-                <w:szCs w:val="22"/>
-              </w:rPr>
-            </w:pPr>
-            <w:r>
-              <w:rPr>
-                <w:rFonts w:ascii="Arial" w:eastAsia="Arial" w:hAnsi="Arial" w:cs="Arial"/>
-                <w:sz w:val="22"/>
-                <w:szCs w:val="22"/>
-              </w:rPr>
-              <w:t xml:space="preserve">When dealing with supervised learning the </w:t>
-            </w:r>
-            <w:r>
-              <w:rPr>
-                <w:rFonts w:ascii="Arial" w:eastAsia="Arial" w:hAnsi="Arial" w:cs="Arial"/>
-                <w:sz w:val="22"/>
-                <w:szCs w:val="22"/>
-              </w:rPr>
-              <w:t>engineer needs a fair amount of domain knowledge. Not enough to manually code the rules, but at least enough to accurately understand what the expected results are.</w:t>
-            </w:r>
-          </w:p>
-          <w:p>
-            <w:pPr>
-              <w:rPr>
-                <w:rFonts w:ascii="Arial" w:eastAsia="Arial" w:hAnsi="Arial" w:cs="Arial"/>
-                <w:sz w:val="22"/>
-                <w:szCs w:val="22"/>
-              </w:rPr>
-            </w:pPr>
-          </w:p>
-          <w:p>
-            <w:pPr>
-              <w:rPr>
-                <w:rFonts w:ascii="Arial" w:eastAsia="Arial" w:hAnsi="Arial" w:cs="Arial"/>
-                <w:sz w:val="22"/>
-                <w:szCs w:val="22"/>
-              </w:rPr>
-            </w:pPr>
-            <w:r>
-              <w:rPr>
-                <w:rFonts w:ascii="Arial" w:eastAsia="Arial" w:hAnsi="Arial" w:cs="Arial"/>
-                <w:sz w:val="22"/>
-                <w:szCs w:val="22"/>
-              </w:rPr>
-              <w:t>The models cannot handle nuance and cassation. That is to say they will not intrinsically understand real world limitations. Microsoft published a model not too long ago that guessed a person’s age. Sometimes it would guess a negative age as it did not have the understanding that zero was the lower bound on age.</w:t>
-            </w:r>
-          </w:p>
-          <w:p>
-            <w:pPr>
-              <w:rPr>
-                <w:rFonts w:ascii="Arial" w:eastAsia="Arial" w:hAnsi="Arial" w:cs="Arial"/>
-                <w:sz w:val="22"/>
-                <w:szCs w:val="22"/>
-              </w:rPr>
-            </w:pPr>
-          </w:p>
-          <w:p>
-            <w:pPr>
-              <w:rPr>
-                <w:rFonts w:ascii="Arial" w:eastAsia="Arial" w:hAnsi="Arial" w:cs="Arial"/>
-                <w:sz w:val="22"/>
-                <w:szCs w:val="22"/>
-              </w:rPr>
-            </w:pPr>
-            <w:r>
-              <w:rPr>
-                <w:rFonts w:ascii="Arial" w:eastAsia="Arial" w:hAnsi="Arial" w:cs="Arial"/>
-                <w:sz w:val="22"/>
-                <w:szCs w:val="22"/>
-              </w:rPr>
-              <w:t>Finally, the models produced are a bit of a black box. The math used to reach their results is extremely complex and time consuming to do manually. When dealing with information such as a person’s gender or race, it would be very difficult to know how much the model was relying on this to come to its result. This can lead to models that are inherently biased in ways at are not legal. The only way to ensure this is not happening is to starve the training of such data which can lead to other issues around accuracy of the results if those were indeed relevant factors.</w:t>
+              <w:t>Finally, there is reinforcement learning. This is the process of creating a system where the model can get better over time using a reward / penalty system. Such a system is always attempting to maximize the reward and has a wide variety of uses.</w:t>
+            </w:r>
+          </w:p>
+          <w:p>
+            <w:pPr>
+              <w:rPr>
+                <w:rFonts w:ascii="Arial" w:eastAsia="Arial" w:hAnsi="Arial" w:cs="Arial"/>
+                <w:sz w:val="22"/>
+                <w:szCs w:val="22"/>
+              </w:rPr>
+            </w:pPr>
+          </w:p>
+          <w:p>
+            <w:pPr>
+              <w:rPr>
+                <w:rFonts w:ascii="Arial" w:eastAsia="Arial" w:hAnsi="Arial" w:cs="Arial"/>
+                <w:sz w:val="22"/>
+                <w:szCs w:val="22"/>
+              </w:rPr>
+            </w:pPr>
+            <w:r>
+              <w:rPr>
+                <w:rFonts w:ascii="Arial" w:eastAsia="Arial" w:hAnsi="Arial" w:cs="Arial"/>
+                <w:sz w:val="22"/>
+                <w:szCs w:val="22"/>
+              </w:rPr>
+              <w:t xml:space="preserve">One example would be a system that looks at the history of energy usage in a computer and uses that information over time to devise ways to use as little energy as possible. In this case the actions and the resulting energy use would provide </w:t>
+            </w:r>
+            <w:r>
+              <w:rPr>
+                <w:rFonts w:ascii="Arial" w:eastAsia="Arial" w:hAnsi="Arial" w:cs="Arial"/>
+                <w:sz w:val="22"/>
+                <w:szCs w:val="22"/>
+              </w:rPr>
+              <w:t xml:space="preserve">both </w:t>
+            </w:r>
+            <w:r>
+              <w:rPr>
+                <w:rFonts w:ascii="Arial" w:eastAsia="Arial" w:hAnsi="Arial" w:cs="Arial"/>
+                <w:sz w:val="22"/>
+                <w:szCs w:val="22"/>
+              </w:rPr>
+              <w:t>the reward and the penalty.</w:t>
+            </w:r>
+          </w:p>
+          <w:p>
+            <w:pPr>
+              <w:rPr>
+                <w:rFonts w:ascii="Arial" w:eastAsia="Arial" w:hAnsi="Arial" w:cs="Arial"/>
+                <w:sz w:val="22"/>
+                <w:szCs w:val="22"/>
+              </w:rPr>
+            </w:pPr>
+          </w:p>
+          <w:p>
+            <w:pPr>
+              <w:rPr>
+                <w:rFonts w:ascii="Arial" w:eastAsia="Arial" w:hAnsi="Arial" w:cs="Arial"/>
+                <w:sz w:val="22"/>
+                <w:szCs w:val="22"/>
+              </w:rPr>
+            </w:pPr>
+            <w:r>
+              <w:rPr>
+                <w:rFonts w:ascii="Arial" w:eastAsia="Arial" w:hAnsi="Arial" w:cs="Arial"/>
+                <w:sz w:val="22"/>
+                <w:szCs w:val="22"/>
+              </w:rPr>
+              <w:t>It is also used commonly in game AIs. The reason why AIs can now beat grandmasters is that they are no longer based on a static set of rules, but instead looking at rewards and penalties for possible moves. This allows them to completely overcome strategies such as playing illogically that stimmed rules based Ais</w:t>
+            </w:r>
+            <w:r>
+              <w:rPr>
+                <w:rFonts w:ascii="Arial" w:eastAsia="Arial" w:hAnsi="Arial" w:cs="Arial"/>
+                <w:sz w:val="22"/>
+                <w:szCs w:val="22"/>
+              </w:rPr>
+              <w:t xml:space="preserve"> in the past</w:t>
+            </w:r>
+            <w:r>
+              <w:rPr>
+                <w:rFonts w:ascii="Arial" w:eastAsia="Arial" w:hAnsi="Arial" w:cs="Arial"/>
+                <w:sz w:val="22"/>
+                <w:szCs w:val="22"/>
+              </w:rPr>
+              <w:t>.</w:t>
+            </w:r>
+          </w:p>
+          <w:p>
+            <w:pPr>
+              <w:rPr>
+                <w:rFonts w:ascii="Arial" w:eastAsia="Arial" w:hAnsi="Arial" w:cs="Arial"/>
+                <w:sz w:val="22"/>
+                <w:szCs w:val="22"/>
+              </w:rPr>
+            </w:pPr>
+          </w:p>
+          <w:p>
+            <w:pPr>
+              <w:rPr>
+                <w:rFonts w:ascii="Arial" w:eastAsia="Arial" w:hAnsi="Arial" w:cs="Arial"/>
+                <w:sz w:val="22"/>
+                <w:szCs w:val="22"/>
+              </w:rPr>
+            </w:pPr>
+            <w:r>
+              <w:rPr>
+                <w:rFonts w:ascii="Arial" w:eastAsia="Arial" w:hAnsi="Arial" w:cs="Arial"/>
+                <w:sz w:val="22"/>
+                <w:szCs w:val="22"/>
+              </w:rPr>
+              <w:t>Even recommendations you get from online shopping and browsing are a type of reinforcement learning where the model looks at your preferences over time and recent history to try and create recommendations for you.</w:t>
+            </w:r>
+          </w:p>
+          <w:p>
+            <w:pPr>
+              <w:rPr>
+                <w:rFonts w:ascii="Arial" w:eastAsia="Arial" w:hAnsi="Arial" w:cs="Arial"/>
+                <w:sz w:val="22"/>
+                <w:szCs w:val="22"/>
+              </w:rPr>
+            </w:pPr>
+          </w:p>
+          <w:p>
+            <w:pPr>
+              <w:rPr>
+                <w:rFonts w:ascii="Arial" w:eastAsia="Arial" w:hAnsi="Arial" w:cs="Arial"/>
+                <w:sz w:val="22"/>
+                <w:szCs w:val="22"/>
+              </w:rPr>
+            </w:pPr>
+            <w:r>
+              <w:rPr>
+                <w:rFonts w:ascii="Arial" w:eastAsia="Arial" w:hAnsi="Arial" w:cs="Arial"/>
+                <w:sz w:val="22"/>
+                <w:szCs w:val="22"/>
+              </w:rPr>
+              <w:t>Any time you see a system that appears to get better over time, you are likely looking at some sort of reinforcement learning.</w:t>
             </w:r>
           </w:p>
         </w:tc>

</xml_diff>